<commit_message>
algoritmo en la memoria, faltas las imagenes y las estadisticas
</commit_message>
<xml_diff>
--- a/Practica1.docx
+++ b/Practica1.docx
@@ -127,6 +127,253 @@
       </w:r>
     </w:p>
     <w:p/>
+    <w:p>
+      <w:r>
+        <w:t xml:space="preserve">Creamos el </w:t>
+      </w:r>
+      <w:proofErr w:type="spellStart"/>
+      <w:r>
+        <w:t>mser</w:t>
+      </w:r>
+      <w:proofErr w:type="spellEnd"/>
+    </w:p>
+    <w:p>
+      <w:r>
+        <w:t xml:space="preserve">Llamamos a la función </w:t>
+      </w:r>
+      <w:proofErr w:type="spellStart"/>
+      <w:r>
+        <w:t>train</w:t>
+      </w:r>
+      <w:proofErr w:type="spellEnd"/>
+      <w:r>
+        <w:t xml:space="preserve"> con el </w:t>
+      </w:r>
+      <w:proofErr w:type="spellStart"/>
+      <w:r>
+        <w:t>path</w:t>
+      </w:r>
+      <w:proofErr w:type="spellEnd"/>
+      <w:r>
+        <w:t xml:space="preserve"> de las imágenes de </w:t>
+      </w:r>
+      <w:proofErr w:type="spellStart"/>
+      <w:r>
+        <w:t>train</w:t>
+      </w:r>
+      <w:proofErr w:type="spellEnd"/>
+      <w:r>
+        <w:t xml:space="preserve">. Dentro de esta función creamos las mascaras a 0 de las tres señales. Declaramos unos valores de rojo en </w:t>
+      </w:r>
+      <w:proofErr w:type="spellStart"/>
+      <w:r>
+        <w:t>hsv</w:t>
+      </w:r>
+      <w:proofErr w:type="spellEnd"/>
+      <w:r>
+        <w:t xml:space="preserve"> y tres listas con los índices de las imágenes de las señales</w:t>
+      </w:r>
+      <w:r>
+        <w:t xml:space="preserve">. Entonces por cada línea del archivo gt.txt recogemos el nombre de la imagen, las coordenadas del recuadro de la señal y el tipo de señal. Si el tipo pertenece a una de las listas de las señales (prohibiciones, peligros, </w:t>
+      </w:r>
+      <w:proofErr w:type="spellStart"/>
+      <w:r>
+        <w:t>stops</w:t>
+      </w:r>
+      <w:proofErr w:type="spellEnd"/>
+      <w:r>
+        <w:t xml:space="preserve">) lee la imagen, la recorta, la pasa a </w:t>
+      </w:r>
+      <w:proofErr w:type="spellStart"/>
+      <w:r>
+        <w:t>hsv</w:t>
+      </w:r>
+      <w:proofErr w:type="spellEnd"/>
+      <w:r>
+        <w:t xml:space="preserve">, le cambian el tamaño a 25x25, crea la mascara de la imagen y se la suman a la acumulada. Cuando ya ha procesado las imágenes de </w:t>
+      </w:r>
+      <w:proofErr w:type="spellStart"/>
+      <w:r>
+        <w:t>train</w:t>
+      </w:r>
+      <w:proofErr w:type="spellEnd"/>
+      <w:r>
+        <w:t xml:space="preserve"> haya la mascara media de cada mascara acumulada dividiendo por la cantidad de señales de ese tipo que había en el </w:t>
+      </w:r>
+      <w:proofErr w:type="spellStart"/>
+      <w:r>
+        <w:t>train</w:t>
+      </w:r>
+      <w:proofErr w:type="spellEnd"/>
+      <w:r>
+        <w:t xml:space="preserve"> y filtramos los valores de la máscara para que sean o 0 o 255.Y devuelve la tres mascaras.</w:t>
+      </w:r>
+    </w:p>
+    <w:p>
+      <w:r>
+        <w:t xml:space="preserve">Una vez hecho el entrenamiento cogemos el nombre de las imágenes </w:t>
+      </w:r>
+      <w:proofErr w:type="gramStart"/>
+      <w:r>
+        <w:t>de test</w:t>
+      </w:r>
+      <w:proofErr w:type="gramEnd"/>
+      <w:r>
+        <w:t xml:space="preserve"> y por cada imagen la leemos, restamos los canales azul y verde a la imagen para quedarnos con las partes rojas y poder detectar las regiones rojas más fácilmente.</w:t>
+      </w:r>
+    </w:p>
+    <w:p>
+      <w:r>
+        <w:t xml:space="preserve">A esta nueva imagen le pasamos la función </w:t>
+      </w:r>
+      <w:proofErr w:type="spellStart"/>
+      <w:r>
+        <w:t>detectRegions</w:t>
+      </w:r>
+      <w:proofErr w:type="spellEnd"/>
+      <w:r>
+        <w:t xml:space="preserve"> de </w:t>
+      </w:r>
+      <w:proofErr w:type="spellStart"/>
+      <w:r>
+        <w:t>mser</w:t>
+      </w:r>
+      <w:proofErr w:type="spellEnd"/>
+      <w:r>
+        <w:t xml:space="preserve"> y nos quedamos con los </w:t>
+      </w:r>
+      <w:proofErr w:type="spellStart"/>
+      <w:r>
+        <w:t>bboxes</w:t>
+      </w:r>
+      <w:proofErr w:type="spellEnd"/>
+      <w:r>
+        <w:t xml:space="preserve"> que son los recuadros de las regiones que detectan.</w:t>
+      </w:r>
+    </w:p>
+    <w:p>
+      <w:r>
+        <w:t xml:space="preserve">Para todos estos </w:t>
+      </w:r>
+      <w:proofErr w:type="spellStart"/>
+      <w:r>
+        <w:t>bboxes</w:t>
+      </w:r>
+      <w:proofErr w:type="spellEnd"/>
+      <w:r>
+        <w:t xml:space="preserve"> si tienen un a proporción altura/anchura del 75</w:t>
+      </w:r>
+      <w:r>
+        <w:t>% los</w:t>
+      </w:r>
+      <w:r>
+        <w:t xml:space="preserve"> agrandamos un tercio de su tamaño y los añadimos a una lista de </w:t>
+      </w:r>
+      <w:proofErr w:type="spellStart"/>
+      <w:r>
+        <w:t>bboxes</w:t>
+      </w:r>
+      <w:proofErr w:type="spellEnd"/>
+      <w:r>
+        <w:t>.</w:t>
+      </w:r>
+    </w:p>
+    <w:p>
+      <w:r>
+        <w:t xml:space="preserve">Estos </w:t>
+      </w:r>
+      <w:proofErr w:type="spellStart"/>
+      <w:r>
+        <w:t>bboxes</w:t>
+      </w:r>
+      <w:proofErr w:type="spellEnd"/>
+      <w:r>
+        <w:t xml:space="preserve"> los guardamos en una carpeta llamada </w:t>
+      </w:r>
+      <w:proofErr w:type="spellStart"/>
+      <w:r>
+        <w:t>rois</w:t>
+      </w:r>
+      <w:proofErr w:type="spellEnd"/>
+      <w:r>
+        <w:t xml:space="preserve"> que se crea al inicio del programa.</w:t>
+      </w:r>
+    </w:p>
+    <w:p>
+      <w:r>
+        <w:t xml:space="preserve">Después por cada imagen en la carpeta </w:t>
+      </w:r>
+      <w:proofErr w:type="spellStart"/>
+      <w:r>
+        <w:t>rois</w:t>
+      </w:r>
+      <w:proofErr w:type="spellEnd"/>
+      <w:r>
+        <w:t xml:space="preserve"> se pasa a </w:t>
+      </w:r>
+      <w:proofErr w:type="spellStart"/>
+      <w:r>
+        <w:t>hsv</w:t>
+      </w:r>
+      <w:proofErr w:type="spellEnd"/>
+      <w:r>
+        <w:t>,</w:t>
+      </w:r>
+      <w:r>
+        <w:t xml:space="preserve"> se cambia a un tamaño de 25x25 y se crea una máscara de los valores rojos.</w:t>
+      </w:r>
+    </w:p>
+    <w:p>
+      <w:r>
+        <w:t>Después se calcula la correlación entre la mascara producida y la mascara media de cada imagen.</w:t>
+      </w:r>
+    </w:p>
+    <w:p>
+      <w:r>
+        <w:t xml:space="preserve">Para calcular la correlación se multiplica la </w:t>
+      </w:r>
+      <w:r>
+        <w:t>máscara</w:t>
+      </w:r>
+      <w:r>
+        <w:t xml:space="preserve"> recién calculada por la entrenada, se cuenta la cantidad de pixeles rojos de la mascara y la cantidad de </w:t>
+      </w:r>
+      <w:r>
+        <w:t>pixeles</w:t>
+      </w:r>
+      <w:r>
+        <w:t xml:space="preserve"> rojos de la multiplicación de las </w:t>
+      </w:r>
+      <w:r>
+        <w:t>máscaras. Por</w:t>
+      </w:r>
+      <w:r>
+        <w:t xml:space="preserve"> </w:t>
+      </w:r>
+      <w:r>
+        <w:t>último,</w:t>
+      </w:r>
+      <w:r>
+        <w:t xml:space="preserve"> se devuelve los pixeles rojos de la multiplicación de las mascaras entre los de las mascara media</w:t>
+      </w:r>
+      <w:r>
+        <w:t xml:space="preserve"> y se multiplica por cien para obtener el porcentaje.</w:t>
+      </w:r>
+    </w:p>
+    <w:p>
+      <w:r>
+        <w:t>Por último se recoge la mayor correlación de las tres calculadas en base a cada tipo de señal y si la correlación es mayor que el 24% se escribe el nombre de la imagen, las coordenadas del recuadro en el que está la supuesta señal detectada ,el tipo de la señal, y la correlación calculada, en el archivo resultado.txt que se crea al p</w:t>
+      </w:r>
+      <w:r>
+        <w:t>rincipio</w:t>
+      </w:r>
+      <w:r>
+        <w:t xml:space="preserve"> </w:t>
+      </w:r>
+      <w:r>
+        <w:t>del programa.</w:t>
+      </w:r>
+    </w:p>
     <w:p>
       <w:bookmarkStart w:id="0" w:name="_GoBack"/>
       <w:bookmarkEnd w:id="0"/>
@@ -264,6 +511,7 @@
     <w:lsdException w:name="HTML Sample" w:semiHidden="1" w:unhideWhenUsed="1"/>
     <w:lsdException w:name="HTML Typewriter" w:semiHidden="1" w:unhideWhenUsed="1"/>
     <w:lsdException w:name="HTML Variable" w:semiHidden="1" w:unhideWhenUsed="1"/>
+    <w:lsdException w:name="Normal Table" w:semiHidden="1" w:unhideWhenUsed="1"/>
     <w:lsdException w:name="annotation subject" w:semiHidden="1" w:unhideWhenUsed="1"/>
     <w:lsdException w:name="No List" w:semiHidden="1" w:unhideWhenUsed="1"/>
     <w:lsdException w:name="Outline List 1" w:semiHidden="1" w:unhideWhenUsed="1"/>
@@ -310,8 +558,10 @@
     <w:lsdException w:name="Table Subtle 2" w:semiHidden="1" w:unhideWhenUsed="1"/>
     <w:lsdException w:name="Table Web 1" w:semiHidden="1" w:unhideWhenUsed="1"/>
     <w:lsdException w:name="Table Web 2" w:semiHidden="1" w:unhideWhenUsed="1"/>
+    <w:lsdException w:name="Table Web 3" w:semiHidden="1" w:unhideWhenUsed="1"/>
     <w:lsdException w:name="Balloon Text" w:semiHidden="1" w:unhideWhenUsed="1"/>
     <w:lsdException w:name="Table Grid" w:uiPriority="39"/>
+    <w:lsdException w:name="Table Theme" w:semiHidden="1" w:unhideWhenUsed="1"/>
     <w:lsdException w:name="Placeholder Text" w:semiHidden="1"/>
     <w:lsdException w:name="No Spacing" w:uiPriority="1" w:qFormat="1"/>
     <w:lsdException w:name="Light Shading" w:uiPriority="60"/>

</xml_diff>

<commit_message>
Añadido borrado de la carpeta temporal rois, para evitar uso innecesario de memoria
</commit_message>
<xml_diff>
--- a/Practica1.docx
+++ b/Practica1.docx
@@ -1,10 +1,10 @@
 
 <file path=word/document.xml><?xml version="1.0" encoding="utf-8"?>
-<w:document xmlns:wpc="http://schemas.microsoft.com/office/word/2010/wordprocessingCanvas" xmlns:cx="http://schemas.microsoft.com/office/drawing/2014/chartex" xmlns:cx1="http://schemas.microsoft.com/office/drawing/2015/9/8/chartex" xmlns:cx2="http://schemas.microsoft.com/office/drawing/2015/10/21/chartex" xmlns:cx3="http://schemas.microsoft.com/office/drawing/2016/5/9/chartex" xmlns:cx4="http://schemas.microsoft.com/office/drawing/2016/5/10/chartex" xmlns:cx5="http://schemas.microsoft.com/office/drawing/2016/5/11/chartex" xmlns:cx6="http://schemas.microsoft.com/office/drawing/2016/5/12/chartex" xmlns:cx7="http://schemas.microsoft.com/office/drawing/2016/5/13/chartex" xmlns:cx8="http://schemas.microsoft.com/office/drawing/2016/5/14/chartex" xmlns:mc="http://schemas.openxmlformats.org/markup-compatibility/2006" xmlns:aink="http://schemas.microsoft.com/office/drawing/2016/ink" xmlns:am3d="http://schemas.microsoft.com/office/drawing/2017/model3d" xmlns:o="urn:schemas-microsoft-com:office:office" xmlns:r="http://schemas.openxmlformats.org/officeDocument/2006/relationships" xmlns:m="http://schemas.openxmlformats.org/officeDocument/2006/math" xmlns:v="urn:schemas-microsoft-com:vml" xmlns:wp14="http://schemas.microsoft.com/office/word/2010/wordprocessingDrawing" xmlns:wp="http://schemas.openxmlformats.org/drawingml/2006/wordprocessingDrawing" xmlns:w10="urn:schemas-microsoft-com:office:word" xmlns:w="http://schemas.openxmlformats.org/wordprocessingml/2006/main" xmlns:w14="http://schemas.microsoft.com/office/word/2010/wordml" xmlns:w15="http://schemas.microsoft.com/office/word/2012/wordml" xmlns:w16cid="http://schemas.microsoft.com/office/word/2016/wordml/cid" xmlns:w16se="http://schemas.microsoft.com/office/word/2015/wordml/symex" xmlns:wpg="http://schemas.microsoft.com/office/word/2010/wordprocessingGroup" xmlns:wpi="http://schemas.microsoft.com/office/word/2010/wordprocessingInk" xmlns:wne="http://schemas.microsoft.com/office/word/2006/wordml" xmlns:wps="http://schemas.microsoft.com/office/word/2010/wordprocessingShape" mc:Ignorable="w14 w15 w16se w16cid wp14">
+<w:document xmlns:wpc="http://schemas.microsoft.com/office/word/2010/wordprocessingCanvas" xmlns:mo="http://schemas.microsoft.com/office/mac/office/2008/main" xmlns:mc="http://schemas.openxmlformats.org/markup-compatibility/2006" xmlns:mv="urn:schemas-microsoft-com:mac:vml" xmlns:o="urn:schemas-microsoft-com:office:office" xmlns:r="http://schemas.openxmlformats.org/officeDocument/2006/relationships" xmlns:m="http://schemas.openxmlformats.org/officeDocument/2006/math" xmlns:v="urn:schemas-microsoft-com:vml" xmlns:wp14="http://schemas.microsoft.com/office/word/2010/wordprocessingDrawing" xmlns:wp="http://schemas.openxmlformats.org/drawingml/2006/wordprocessingDrawing" xmlns:w10="urn:schemas-microsoft-com:office:word" xmlns:w="http://schemas.openxmlformats.org/wordprocessingml/2006/main" xmlns:w14="http://schemas.microsoft.com/office/word/2010/wordml" xmlns:w15="http://schemas.microsoft.com/office/word/2012/wordml" xmlns:wpg="http://schemas.microsoft.com/office/word/2010/wordprocessingGroup" xmlns:wpi="http://schemas.microsoft.com/office/word/2010/wordprocessingInk" xmlns:wne="http://schemas.microsoft.com/office/word/2006/wordml" xmlns:wps="http://schemas.microsoft.com/office/word/2010/wordprocessingShape" mc:Ignorable="w14 w15 wp14">
   <w:body>
     <w:p>
       <w:pPr>
-        <w:pStyle w:val="Ttulo"/>
+        <w:pStyle w:val="Puesto"/>
       </w:pPr>
       <w:r>
         <w:t xml:space="preserve">Práctica obligatoria 1 </w:t>
@@ -98,6 +98,9 @@
             <w:pPr>
               <w:jc w:val="center"/>
             </w:pPr>
+            <w:r>
+              <w:t>Francisco Robles Castro</w:t>
+            </w:r>
           </w:p>
         </w:tc>
       </w:tr>
@@ -190,7 +193,16 @@
       </w:r>
       <w:proofErr w:type="spellEnd"/>
       <w:r>
-        <w:t xml:space="preserve">, le cambian el tamaño a 25x25, crea la mascara de la imagen y se la suman a la acumulada. Cuando ya ha procesado las imágenes de </w:t>
+        <w:t>, le cambi</w:t>
+      </w:r>
+      <w:r>
+        <w:t>an el tamaño a 25x25, crea la má</w:t>
+      </w:r>
+      <w:r>
+        <w:t xml:space="preserve">scara de la imagen y se la suman a la acumulada. Cuando ya ha procesado </w:t>
+      </w:r>
+      <w:r>
+        <w:t xml:space="preserve">las imágenes de </w:t>
       </w:r>
       <w:proofErr w:type="spellStart"/>
       <w:r>
@@ -198,7 +210,10 @@
       </w:r>
       <w:proofErr w:type="spellEnd"/>
       <w:r>
-        <w:t xml:space="preserve"> haya la mascara media de cada mascara acumulada dividiendo por la cantidad de señales de ese tipo que había en el </w:t>
+        <w:t xml:space="preserve"> haya la má</w:t>
+      </w:r>
+      <w:r>
+        <w:t xml:space="preserve">scara media de cada mascara acumulada dividiendo por la cantidad de señales de ese tipo que había en el </w:t>
       </w:r>
       <w:proofErr w:type="spellStart"/>
       <w:r>
@@ -211,15 +226,7 @@
     </w:p>
     <w:p>
       <w:r>
-        <w:t xml:space="preserve">Una vez hecho el entrenamiento cogemos el nombre de las imágenes </w:t>
-      </w:r>
-      <w:proofErr w:type="gramStart"/>
-      <w:r>
-        <w:t>de test</w:t>
-      </w:r>
-      <w:proofErr w:type="gramEnd"/>
-      <w:r>
-        <w:t xml:space="preserve"> y por cada imagen la leemos, restamos los canales azul y verde a la imagen para quedarnos con las partes rojas y poder detectar las regiones rojas más fácilmente.</w:t>
+        <w:t>Una vez hecho el entrenamiento cogemos el nombre de las imágenes de test y por cada imagen la leemos, restamos los canales azul y verde a la imagen para quedarnos con las partes rojas y poder detectar las regiones rojas más fácilmente.</w:t>
       </w:r>
     </w:p>
     <w:p>
@@ -253,7 +260,10 @@
     </w:p>
     <w:p>
       <w:r>
-        <w:t xml:space="preserve">Para todos estos </w:t>
+        <w:t xml:space="preserve">Para </w:t>
+      </w:r>
+      <w:r>
+        <w:t xml:space="preserve">todos estos </w:t>
       </w:r>
       <w:proofErr w:type="spellStart"/>
       <w:r>
@@ -261,123 +271,125 @@
       </w:r>
       <w:proofErr w:type="spellEnd"/>
       <w:r>
-        <w:t xml:space="preserve"> si tienen un a proporción altura/anchura del 75</w:t>
-      </w:r>
-      <w:r>
-        <w:t>% los</w:t>
-      </w:r>
-      <w:r>
-        <w:t xml:space="preserve"> agrandamos un tercio de su tamaño y los añadimos a una lista de </w:t>
-      </w:r>
-      <w:proofErr w:type="spellStart"/>
-      <w:r>
-        <w:t>bboxes</w:t>
-      </w:r>
-      <w:proofErr w:type="spellEnd"/>
-      <w:r>
-        <w:t>.</w:t>
-      </w:r>
-    </w:p>
-    <w:p>
-      <w:r>
-        <w:t xml:space="preserve">Estos </w:t>
-      </w:r>
-      <w:proofErr w:type="spellStart"/>
-      <w:r>
-        <w:t>bboxes</w:t>
-      </w:r>
-      <w:proofErr w:type="spellEnd"/>
-      <w:r>
-        <w:t xml:space="preserve"> los guardamos en una carpeta llamada </w:t>
-      </w:r>
-      <w:proofErr w:type="spellStart"/>
-      <w:r>
-        <w:t>rois</w:t>
-      </w:r>
-      <w:proofErr w:type="spellEnd"/>
-      <w:r>
-        <w:t xml:space="preserve"> que se crea al inicio del programa.</w:t>
-      </w:r>
-    </w:p>
-    <w:p>
-      <w:r>
-        <w:t xml:space="preserve">Después por cada imagen en la carpeta </w:t>
-      </w:r>
-      <w:proofErr w:type="spellStart"/>
-      <w:r>
-        <w:t>rois</w:t>
-      </w:r>
-      <w:proofErr w:type="spellEnd"/>
-      <w:r>
-        <w:t xml:space="preserve"> se pasa a </w:t>
-      </w:r>
-      <w:proofErr w:type="spellStart"/>
-      <w:r>
-        <w:t>hsv</w:t>
-      </w:r>
-      <w:proofErr w:type="spellEnd"/>
-      <w:r>
-        <w:t>,</w:t>
-      </w:r>
-      <w:r>
-        <w:t xml:space="preserve"> se cambia a un tamaño de 25x25 y se crea una máscara de los valores rojos.</w:t>
-      </w:r>
-    </w:p>
-    <w:p>
-      <w:r>
-        <w:t>Después se calcula la correlación entre la mascara producida y la mascara media de cada imagen.</w:t>
-      </w:r>
-    </w:p>
-    <w:p>
-      <w:r>
-        <w:t xml:space="preserve">Para calcular la correlación se multiplica la </w:t>
-      </w:r>
-      <w:r>
-        <w:t>máscara</w:t>
-      </w:r>
-      <w:r>
-        <w:t xml:space="preserve"> recién calculada por la entrenada, se cuenta la cantidad de pixeles rojos de la mascara y la cantidad de </w:t>
-      </w:r>
-      <w:r>
-        <w:t>pixeles</w:t>
-      </w:r>
-      <w:r>
-        <w:t xml:space="preserve"> rojos de la multiplicación de las </w:t>
-      </w:r>
-      <w:r>
-        <w:t>máscaras. Por</w:t>
-      </w:r>
-      <w:r>
-        <w:t xml:space="preserve"> </w:t>
-      </w:r>
-      <w:r>
-        <w:t>último,</w:t>
-      </w:r>
-      <w:r>
-        <w:t xml:space="preserve"> se devuelve los pixeles rojos de la multiplicación de las mascaras entre los de las mascara media</w:t>
-      </w:r>
-      <w:r>
-        <w:t xml:space="preserve"> y se multiplica por cien para obtener el porcentaje.</w:t>
-      </w:r>
-    </w:p>
-    <w:p>
-      <w:r>
-        <w:t>Por último se recoge la mayor correlación de las tres calculadas en base a cada tipo de señal y si la correlación es mayor que el 24% se escribe el nombre de la imagen, las coordenadas del recuadro en el que está la supuesta señal detectada ,el tipo de la señal, y la correlación calculada, en el archivo resultado.txt que se crea al p</w:t>
-      </w:r>
-      <w:r>
-        <w:t>rincipio</w:t>
-      </w:r>
-      <w:r>
-        <w:t xml:space="preserve"> </w:t>
-      </w:r>
-      <w:r>
-        <w:t>del programa.</w:t>
-      </w:r>
-    </w:p>
-    <w:p>
+        <w:t xml:space="preserve"> si tienen un</w:t>
+      </w:r>
       <w:bookmarkStart w:id="0" w:name="_GoBack"/>
       <w:bookmarkEnd w:id="0"/>
-    </w:p>
+      <w:r>
+        <w:t>a proporción altura/anchura del 75</w:t>
+      </w:r>
+      <w:r>
+        <w:t>% los</w:t>
+      </w:r>
+      <w:r>
+        <w:t xml:space="preserve"> agrandamos un tercio de su tamaño y los añadimos a una lista de </w:t>
+      </w:r>
+      <w:proofErr w:type="spellStart"/>
+      <w:r>
+        <w:t>bboxes</w:t>
+      </w:r>
+      <w:proofErr w:type="spellEnd"/>
+      <w:r>
+        <w:t>.</w:t>
+      </w:r>
+    </w:p>
+    <w:p>
+      <w:r>
+        <w:t xml:space="preserve">Estos </w:t>
+      </w:r>
+      <w:proofErr w:type="spellStart"/>
+      <w:r>
+        <w:t>bboxes</w:t>
+      </w:r>
+      <w:proofErr w:type="spellEnd"/>
+      <w:r>
+        <w:t xml:space="preserve"> los guardamos en una carpeta llamada </w:t>
+      </w:r>
+      <w:proofErr w:type="spellStart"/>
+      <w:r>
+        <w:t>rois</w:t>
+      </w:r>
+      <w:proofErr w:type="spellEnd"/>
+      <w:r>
+        <w:t xml:space="preserve"> que se crea al inicio del programa.</w:t>
+      </w:r>
+    </w:p>
+    <w:p>
+      <w:r>
+        <w:t xml:space="preserve">Después por cada imagen en la carpeta </w:t>
+      </w:r>
+      <w:proofErr w:type="spellStart"/>
+      <w:r>
+        <w:t>rois</w:t>
+      </w:r>
+      <w:proofErr w:type="spellEnd"/>
+      <w:r>
+        <w:t xml:space="preserve"> se pasa a </w:t>
+      </w:r>
+      <w:proofErr w:type="spellStart"/>
+      <w:r>
+        <w:t>hsv</w:t>
+      </w:r>
+      <w:proofErr w:type="spellEnd"/>
+      <w:r>
+        <w:t>,</w:t>
+      </w:r>
+      <w:r>
+        <w:t xml:space="preserve"> se cambia a un tamaño de 25x25 y se crea una máscara de los valores rojos.</w:t>
+      </w:r>
+    </w:p>
+    <w:p>
+      <w:r>
+        <w:t>Después se calcula la correlación entre la mascara producida y la mascara media de cada imagen.</w:t>
+      </w:r>
+    </w:p>
+    <w:p>
+      <w:r>
+        <w:t xml:space="preserve">Para calcular la correlación se multiplica la </w:t>
+      </w:r>
+      <w:r>
+        <w:t>máscara</w:t>
+      </w:r>
+      <w:r>
+        <w:t xml:space="preserve"> recién calculada por la entrenada, se cuenta la cantidad de pixeles rojos de la mascara y la cantidad de </w:t>
+      </w:r>
+      <w:r>
+        <w:t>pixeles</w:t>
+      </w:r>
+      <w:r>
+        <w:t xml:space="preserve"> rojos de la multiplicación de las </w:t>
+      </w:r>
+      <w:r>
+        <w:t>máscaras. Por</w:t>
+      </w:r>
+      <w:r>
+        <w:t xml:space="preserve"> </w:t>
+      </w:r>
+      <w:r>
+        <w:t>último,</w:t>
+      </w:r>
+      <w:r>
+        <w:t xml:space="preserve"> se devuelve los pixeles rojos de la multiplicación de las mascaras entre los de las mascara media</w:t>
+      </w:r>
+      <w:r>
+        <w:t xml:space="preserve"> y se multiplica por cien para obtener el porcentaje.</w:t>
+      </w:r>
+    </w:p>
+    <w:p>
+      <w:r>
+        <w:t>Por último se recoge la mayor correlación de las tres calculadas en base a cada tipo de señal y si la correlación es mayor que el 24% se escribe el nombre de la imagen, las coordenadas del recuadro en el que está la supuesta señal detectada ,el tipo de la señal, y la correlación calculada, en el archivo resultado.txt que se crea al p</w:t>
+      </w:r>
+      <w:r>
+        <w:t>rincipio</w:t>
+      </w:r>
+      <w:r>
+        <w:t xml:space="preserve"> </w:t>
+      </w:r>
+      <w:r>
+        <w:t>del programa.</w:t>
+      </w:r>
+    </w:p>
+    <w:p/>
     <w:sectPr>
       <w:pgSz w:w="11906" w:h="16838"/>
       <w:pgMar w:top="1417" w:right="1701" w:bottom="1417" w:left="1701" w:header="708" w:footer="708" w:gutter="0"/>
@@ -389,7 +401,7 @@
 </file>
 
 <file path=word/styles.xml><?xml version="1.0" encoding="utf-8"?>
-<w:styles xmlns:mc="http://schemas.openxmlformats.org/markup-compatibility/2006" xmlns:r="http://schemas.openxmlformats.org/officeDocument/2006/relationships" xmlns:w="http://schemas.openxmlformats.org/wordprocessingml/2006/main" xmlns:w14="http://schemas.microsoft.com/office/word/2010/wordml" xmlns:w15="http://schemas.microsoft.com/office/word/2012/wordml" xmlns:w16cid="http://schemas.microsoft.com/office/word/2016/wordml/cid" xmlns:w16se="http://schemas.microsoft.com/office/word/2015/wordml/symex" mc:Ignorable="w14 w15 w16se w16cid">
+<w:styles xmlns:mc="http://schemas.openxmlformats.org/markup-compatibility/2006" xmlns:r="http://schemas.openxmlformats.org/officeDocument/2006/relationships" xmlns:w="http://schemas.openxmlformats.org/wordprocessingml/2006/main" xmlns:w14="http://schemas.microsoft.com/office/word/2010/wordml" xmlns:w15="http://schemas.microsoft.com/office/word/2012/wordml" mc:Ignorable="w14 w15">
   <w:docDefaults>
     <w:rPrDefault>
       <w:rPr>
@@ -405,7 +417,7 @@
       </w:pPr>
     </w:pPrDefault>
   </w:docDefaults>
-  <w:latentStyles w:defLockedState="0" w:defUIPriority="99" w:defSemiHidden="0" w:defUnhideWhenUsed="0" w:defQFormat="0" w:count="376">
+  <w:latentStyles w:defLockedState="0" w:defUIPriority="99" w:defSemiHidden="0" w:defUnhideWhenUsed="0" w:defQFormat="0" w:count="382">
     <w:lsdException w:name="Normal" w:uiPriority="0" w:qFormat="1"/>
     <w:lsdException w:name="heading 1" w:uiPriority="9" w:qFormat="1"/>
     <w:lsdException w:name="heading 2" w:semiHidden="1" w:uiPriority="9" w:unhideWhenUsed="1" w:qFormat="1"/>
@@ -779,9 +791,6 @@
     <w:lsdException w:name="List Table 7 Colorful Accent 6" w:uiPriority="52"/>
     <w:lsdException w:name="Mention" w:semiHidden="1" w:unhideWhenUsed="1"/>
     <w:lsdException w:name="Smart Hyperlink" w:semiHidden="1" w:unhideWhenUsed="1"/>
-    <w:lsdException w:name="Hashtag" w:semiHidden="1" w:unhideWhenUsed="1"/>
-    <w:lsdException w:name="Unresolved Mention" w:semiHidden="1" w:unhideWhenUsed="1"/>
-    <w:lsdException w:name="Smart Link" w:semiHidden="1" w:unhideWhenUsed="1"/>
   </w:latentStyles>
   <w:style w:type="paragraph" w:default="1" w:styleId="Normal">
     <w:name w:val="Normal"/>
@@ -835,11 +844,11 @@
     <w:semiHidden/>
     <w:unhideWhenUsed/>
   </w:style>
-  <w:style w:type="paragraph" w:styleId="Ttulo">
+  <w:style w:type="paragraph" w:styleId="Puesto">
     <w:name w:val="Title"/>
     <w:basedOn w:val="Normal"/>
     <w:next w:val="Normal"/>
-    <w:link w:val="TtuloCar"/>
+    <w:link w:val="PuestoCar"/>
     <w:uiPriority w:val="10"/>
     <w:qFormat/>
     <w:rsid w:val="00305CC3"/>
@@ -855,10 +864,10 @@
       <w:szCs w:val="56"/>
     </w:rPr>
   </w:style>
-  <w:style w:type="character" w:customStyle="1" w:styleId="TtuloCar">
-    <w:name w:val="Título Car"/>
+  <w:style w:type="character" w:customStyle="1" w:styleId="PuestoCar">
+    <w:name w:val="Puesto Car"/>
     <w:basedOn w:val="Fuentedeprrafopredeter"/>
-    <w:link w:val="Ttulo"/>
+    <w:link w:val="Puesto"/>
     <w:uiPriority w:val="10"/>
     <w:rsid w:val="00305CC3"/>
     <w:rPr>
@@ -922,6 +931,7 @@
       <w:spacing w:after="0" w:line="240" w:lineRule="auto"/>
     </w:pPr>
     <w:tblPr>
+      <w:tblInd w:w="0" w:type="dxa"/>
       <w:tblBorders>
         <w:top w:val="single" w:sz="4" w:space="0" w:color="auto"/>
         <w:left w:val="single" w:sz="4" w:space="0" w:color="auto"/>
@@ -930,6 +940,12 @@
         <w:insideH w:val="single" w:sz="4" w:space="0" w:color="auto"/>
         <w:insideV w:val="single" w:sz="4" w:space="0" w:color="auto"/>
       </w:tblBorders>
+      <w:tblCellMar>
+        <w:top w:w="0" w:type="dxa"/>
+        <w:left w:w="108" w:type="dxa"/>
+        <w:bottom w:w="0" w:type="dxa"/>
+        <w:right w:w="108" w:type="dxa"/>
+      </w:tblCellMar>
     </w:tblPr>
   </w:style>
 </w:styles>

</xml_diff>